<commit_message>
[253P][quiz0] large mult implemented
</commit_message>
<xml_diff>
--- a/253P/hw1/report.docx
+++ b/253P/hw1/report.docx
@@ -164,6 +164,81 @@
           <w:color w:val="000000"/>
         </w:rPr>
       </w:pPr>
+    </w:p>
+    <w:p>
+      <w:pPr>
+        <w:rPr>
+          <w:color w:val="000000"/>
+        </w:rPr>
+      </w:pPr>
+      <w:r>
+        <w:rPr>
+          <w:noProof/>
+          <w:color w:val="000000"/>
+        </w:rPr>
+        <w:lastRenderedPageBreak/>
+        <w:drawing>
+          <wp:inline distT="0" distB="0" distL="0" distR="0" wp14:anchorId="33D92282" wp14:editId="1224273D">
+            <wp:extent cx="6855460" cy="4409440"/>
+            <wp:effectExtent l="0" t="0" r="2540" b="0"/>
+            <wp:docPr id="1" name="Picture 1"/>
+            <wp:cNvGraphicFramePr>
+              <a:graphicFrameLocks xmlns:a="http://schemas.openxmlformats.org/drawingml/2006/main" noChangeAspect="1"/>
+            </wp:cNvGraphicFramePr>
+            <a:graphic xmlns:a="http://schemas.openxmlformats.org/drawingml/2006/main">
+              <a:graphicData uri="http://schemas.openxmlformats.org/drawingml/2006/picture">
+                <pic:pic xmlns:pic="http://schemas.openxmlformats.org/drawingml/2006/picture">
+                  <pic:nvPicPr>
+                    <pic:cNvPr id="0" name="Picture 1"/>
+                    <pic:cNvPicPr>
+                      <a:picLocks noChangeAspect="1" noChangeArrowheads="1"/>
+                    </pic:cNvPicPr>
+                  </pic:nvPicPr>
+                  <pic:blipFill>
+                    <a:blip r:embed="rId6">
+                      <a:extLst>
+                        <a:ext uri="{28A0092B-C50C-407E-A947-70E740481C1C}">
+                          <a14:useLocalDpi xmlns:a14="http://schemas.microsoft.com/office/drawing/2010/main" val="0"/>
+                        </a:ext>
+                      </a:extLst>
+                    </a:blip>
+                    <a:srcRect/>
+                    <a:stretch>
+                      <a:fillRect/>
+                    </a:stretch>
+                  </pic:blipFill>
+                  <pic:spPr bwMode="auto">
+                    <a:xfrm>
+                      <a:off x="0" y="0"/>
+                      <a:ext cx="6855460" cy="4409440"/>
+                    </a:xfrm>
+                    <a:prstGeom prst="rect">
+                      <a:avLst/>
+                    </a:prstGeom>
+                    <a:noFill/>
+                    <a:ln>
+                      <a:noFill/>
+                    </a:ln>
+                  </pic:spPr>
+                </pic:pic>
+              </a:graphicData>
+            </a:graphic>
+          </wp:inline>
+        </w:drawing>
+      </w:r>
+    </w:p>
+    <w:p>
+      <w:pPr>
+        <w:rPr>
+          <w:color w:val="000000"/>
+        </w:rPr>
+      </w:pPr>
+      <w:r>
+        <w:rPr>
+          <w:color w:val="000000"/>
+        </w:rPr>
+        <w:t>NOTE: above is the case test with difference cases of title’s letters w.r.t lookup and insertion operation.</w:t>
+      </w:r>
     </w:p>
     <w:sectPr>
       <w:pgSz w:w="12240" w:h="15840"/>
@@ -298,6 +373,7 @@
     <w:lsdException w:name="HTML Sample" w:semiHidden="1" w:unhideWhenUsed="1"/>
     <w:lsdException w:name="HTML Typewriter" w:semiHidden="1" w:unhideWhenUsed="1"/>
     <w:lsdException w:name="HTML Variable" w:semiHidden="1" w:unhideWhenUsed="1"/>
+    <w:lsdException w:name="Normal Table" w:semiHidden="1" w:unhideWhenUsed="1"/>
     <w:lsdException w:name="annotation subject" w:semiHidden="1" w:unhideWhenUsed="1"/>
     <w:lsdException w:name="No List" w:semiHidden="1" w:unhideWhenUsed="1"/>
     <w:lsdException w:name="Outline List 1" w:semiHidden="1" w:unhideWhenUsed="1"/>
@@ -344,8 +420,10 @@
     <w:lsdException w:name="Table Subtle 2" w:semiHidden="1" w:unhideWhenUsed="1"/>
     <w:lsdException w:name="Table Web 1" w:semiHidden="1" w:unhideWhenUsed="1"/>
     <w:lsdException w:name="Table Web 2" w:semiHidden="1" w:unhideWhenUsed="1"/>
+    <w:lsdException w:name="Table Web 3" w:semiHidden="1" w:unhideWhenUsed="1"/>
     <w:lsdException w:name="Balloon Text" w:semiHidden="1" w:unhideWhenUsed="1"/>
     <w:lsdException w:name="Table Grid" w:uiPriority="39"/>
+    <w:lsdException w:name="Table Theme" w:semiHidden="1" w:unhideWhenUsed="1"/>
     <w:lsdException w:name="Placeholder Text" w:semiHidden="1"/>
     <w:lsdException w:name="No Spacing" w:uiPriority="1" w:qFormat="1"/>
     <w:lsdException w:name="Light Shading" w:uiPriority="60"/>

</xml_diff>

<commit_message>
[253P][hw1] cleanup and refinements 1. added year validation checks. 2. added ability to add and remove titles with same but diff cases.
</commit_message>
<xml_diff>
--- a/253P/hw1/report.docx
+++ b/253P/hw1/report.docx
@@ -11,6 +11,11 @@
       </w:r>
     </w:p>
     <w:p>
+      <w:pPr>
+        <w:rPr>
+          <w:color w:val="000000"/>
+        </w:rPr>
+      </w:pPr>
       <w:r>
         <w:rPr>
           <w:color w:val="000000"/>
@@ -22,10 +27,216 @@
       <w:r>
         <w:rPr>
           <w:noProof/>
-          <w:color w:val="000000"/>
         </w:rPr>
         <w:drawing>
-          <wp:inline distT="0" distB="0" distL="0" distR="0" wp14:anchorId="1E4E378D" wp14:editId="6A966B7F">
+          <wp:inline distT="0" distB="0" distL="0" distR="0" wp14:anchorId="63CBA6CC" wp14:editId="3267A720">
+            <wp:extent cx="6848475" cy="7653655"/>
+            <wp:effectExtent l="0" t="0" r="9525" b="4445"/>
+            <wp:docPr id="5" name="Picture 5"/>
+            <wp:cNvGraphicFramePr>
+              <a:graphicFrameLocks xmlns:a="http://schemas.openxmlformats.org/drawingml/2006/main" noChangeAspect="1"/>
+            </wp:cNvGraphicFramePr>
+            <a:graphic xmlns:a="http://schemas.openxmlformats.org/drawingml/2006/main">
+              <a:graphicData uri="http://schemas.openxmlformats.org/drawingml/2006/picture">
+                <pic:pic xmlns:pic="http://schemas.openxmlformats.org/drawingml/2006/picture">
+                  <pic:nvPicPr>
+                    <pic:cNvPr id="0" name="Picture 3"/>
+                    <pic:cNvPicPr>
+                      <a:picLocks noChangeAspect="1" noChangeArrowheads="1"/>
+                    </pic:cNvPicPr>
+                  </pic:nvPicPr>
+                  <pic:blipFill>
+                    <a:blip r:embed="rId5">
+                      <a:extLst>
+                        <a:ext uri="{28A0092B-C50C-407E-A947-70E740481C1C}">
+                          <a14:useLocalDpi xmlns:a14="http://schemas.microsoft.com/office/drawing/2010/main" val="0"/>
+                        </a:ext>
+                      </a:extLst>
+                    </a:blip>
+                    <a:srcRect/>
+                    <a:stretch>
+                      <a:fillRect/>
+                    </a:stretch>
+                  </pic:blipFill>
+                  <pic:spPr bwMode="auto">
+                    <a:xfrm>
+                      <a:off x="0" y="0"/>
+                      <a:ext cx="6848475" cy="7653655"/>
+                    </a:xfrm>
+                    <a:prstGeom prst="rect">
+                      <a:avLst/>
+                    </a:prstGeom>
+                    <a:noFill/>
+                    <a:ln>
+                      <a:noFill/>
+                    </a:ln>
+                  </pic:spPr>
+                </pic:pic>
+              </a:graphicData>
+            </a:graphic>
+          </wp:inline>
+        </w:drawing>
+      </w:r>
+    </w:p>
+    <w:p/>
+    <w:p/>
+    <w:p/>
+    <w:p>
+      <w:r>
+        <w:lastRenderedPageBreak/>
+        <w:t>Above screenshot tells</w:t>
+      </w:r>
+      <w:r>
+        <w:t xml:space="preserve"> </w:t>
+      </w:r>
+      <w:r>
+        <w:t>proves the</w:t>
+      </w:r>
+      <w:r>
+        <w:t xml:space="preserve"> following</w:t>
+      </w:r>
+    </w:p>
+    <w:p>
+      <w:pPr>
+        <w:pStyle w:val="ListParagraph"/>
+        <w:numPr>
+          <w:ilvl w:val="0"/>
+          <w:numId w:val="4"/>
+        </w:numPr>
+      </w:pPr>
+      <w:r>
+        <w:t xml:space="preserve">Successful loading of existing </w:t>
+      </w:r>
+      <w:proofErr w:type="gramStart"/>
+      <w:r>
+        <w:t>songs(</w:t>
+      </w:r>
+      <w:proofErr w:type="gramEnd"/>
+      <w:r>
+        <w:t>here “d my title” and “D my title” songs) from saved default file (“</w:t>
+      </w:r>
+      <w:proofErr w:type="spellStart"/>
+      <w:r>
+        <w:t>myMusic</w:t>
+      </w:r>
+      <w:proofErr w:type="spellEnd"/>
+      <w:r>
+        <w:t>”)</w:t>
+      </w:r>
+      <w:r>
+        <w:t xml:space="preserve"> and saving of data to file</w:t>
+      </w:r>
+      <w:r>
+        <w:t>.</w:t>
+      </w:r>
+    </w:p>
+    <w:p>
+      <w:pPr>
+        <w:pStyle w:val="ListParagraph"/>
+        <w:numPr>
+          <w:ilvl w:val="0"/>
+          <w:numId w:val="4"/>
+        </w:numPr>
+      </w:pPr>
+      <w:r>
+        <w:t>Lexicographic </w:t>
+      </w:r>
+      <w:r>
+        <w:t>order of titles and upper case after lower case.</w:t>
+      </w:r>
+    </w:p>
+    <w:p>
+      <w:pPr>
+        <w:pStyle w:val="ListParagraph"/>
+        <w:numPr>
+          <w:ilvl w:val="0"/>
+          <w:numId w:val="4"/>
+        </w:numPr>
+      </w:pPr>
+      <w:r>
+        <w:t>Multiple songs deletion that matches deletion query’s required string.</w:t>
+      </w:r>
+    </w:p>
+    <w:p>
+      <w:pPr>
+        <w:pStyle w:val="ListParagraph"/>
+        <w:numPr>
+          <w:ilvl w:val="0"/>
+          <w:numId w:val="4"/>
+        </w:numPr>
+      </w:pPr>
+      <w:r>
+        <w:t>No memory leaks</w:t>
+      </w:r>
+      <w:r>
+        <w:t xml:space="preserve"> verified using </w:t>
+      </w:r>
+      <w:proofErr w:type="spellStart"/>
+      <w:r>
+        <w:t>valgrind</w:t>
+      </w:r>
+      <w:proofErr w:type="spellEnd"/>
+      <w:r>
+        <w:t>.</w:t>
+      </w:r>
+    </w:p>
+    <w:p>
+      <w:pPr>
+        <w:pStyle w:val="ListParagraph"/>
+        <w:numPr>
+          <w:ilvl w:val="0"/>
+          <w:numId w:val="4"/>
+        </w:numPr>
+      </w:pPr>
+      <w:r>
+        <w:t>Validity of data of song (here year entered).</w:t>
+      </w:r>
+    </w:p>
+    <w:p>
+      <w:pPr>
+        <w:pStyle w:val="ListParagraph"/>
+        <w:numPr>
+          <w:ilvl w:val="0"/>
+          <w:numId w:val="4"/>
+        </w:numPr>
+      </w:pPr>
+      <w:proofErr w:type="spellStart"/>
+      <w:r>
+        <w:t>Makefile</w:t>
+      </w:r>
+      <w:proofErr w:type="spellEnd"/>
+      <w:r>
+        <w:t xml:space="preserve"> code used to build the source code.</w:t>
+      </w:r>
+    </w:p>
+    <w:p>
+      <w:pPr>
+        <w:pStyle w:val="ListParagraph"/>
+        <w:numPr>
+          <w:ilvl w:val="0"/>
+          <w:numId w:val="4"/>
+        </w:numPr>
+      </w:pPr>
+      <w:r>
+        <w:t xml:space="preserve">Case insensitive lookup (here proved by looking up “B my </w:t>
+      </w:r>
+      <w:proofErr w:type="spellStart"/>
+      <w:r>
+        <w:t>TiTle</w:t>
+      </w:r>
+      <w:proofErr w:type="spellEnd"/>
+      <w:r>
+        <w:t>” gives correct song).</w:t>
+      </w:r>
+    </w:p>
+    <w:p>
+      <w:r>
+        <w:rPr>
+          <w:noProof/>
+          <w:color w:val="000000"/>
+        </w:rPr>
+        <w:drawing>
+          <wp:inline distT="0" distB="0" distL="0" distR="0" wp14:anchorId="78F2B2B3" wp14:editId="11BE7F42">
             <wp:extent cx="6849745" cy="5508625"/>
             <wp:effectExtent l="0" t="0" r="8255" b="0"/>
             <wp:docPr id="7" name="Picture 7"/>
@@ -42,7 +253,7 @@
                     </pic:cNvPicPr>
                   </pic:nvPicPr>
                   <pic:blipFill>
-                    <a:blip r:embed="rId4">
+                    <a:blip r:embed="rId6">
                       <a:extLst>
                         <a:ext uri="{28A0092B-C50C-407E-A947-70E740481C1C}">
                           <a14:useLocalDpi xmlns:a14="http://schemas.microsoft.com/office/drawing/2010/main" val="0"/>
@@ -76,6 +287,11 @@
     </w:p>
     <w:p>
       <w:r>
+        <w:t>Example in the assignment</w:t>
+      </w:r>
+    </w:p>
+    <w:p>
+      <w:r>
         <w:rPr>
           <w:noProof/>
           <w:color w:val="000000"/>
@@ -99,7 +315,7 @@
                     </pic:cNvPicPr>
                   </pic:nvPicPr>
                   <pic:blipFill>
-                    <a:blip r:embed="rId5">
+                    <a:blip r:embed="rId7">
                       <a:extLst>
                         <a:ext uri="{28A0092B-C50C-407E-A947-70E740481C1C}">
                           <a14:useLocalDpi xmlns:a14="http://schemas.microsoft.com/office/drawing/2010/main" val="0"/>
@@ -160,6 +376,70 @@
     </w:p>
     <w:p>
       <w:pPr>
+        <w:pStyle w:val="ListParagraph"/>
+        <w:numPr>
+          <w:ilvl w:val="0"/>
+          <w:numId w:val="3"/>
+        </w:numPr>
+        <w:rPr>
+          <w:color w:val="000000"/>
+        </w:rPr>
+      </w:pPr>
+      <w:r>
+        <w:rPr>
+          <w:color w:val="000000"/>
+        </w:rPr>
+        <w:t>Custom playlist (</w:t>
+      </w:r>
+      <w:proofErr w:type="spellStart"/>
+      <w:r>
+        <w:rPr>
+          <w:color w:val="000000"/>
+        </w:rPr>
+        <w:t>vnt_playlist</w:t>
+      </w:r>
+      <w:proofErr w:type="spellEnd"/>
+      <w:r>
+        <w:rPr>
+          <w:color w:val="000000"/>
+        </w:rPr>
+        <w:t>)</w:t>
+      </w:r>
+    </w:p>
+    <w:p>
+      <w:pPr>
+        <w:pStyle w:val="ListParagraph"/>
+        <w:numPr>
+          <w:ilvl w:val="0"/>
+          <w:numId w:val="3"/>
+        </w:numPr>
+        <w:rPr>
+          <w:color w:val="000000"/>
+        </w:rPr>
+      </w:pPr>
+      <w:r>
+        <w:rPr>
+          <w:color w:val="000000"/>
+        </w:rPr>
+        <w:t xml:space="preserve">And lookup of </w:t>
+      </w:r>
+      <w:proofErr w:type="spellStart"/>
+      <w:r>
+        <w:rPr>
+          <w:color w:val="000000"/>
+        </w:rPr>
+        <w:t>non existing</w:t>
+      </w:r>
+      <w:proofErr w:type="spellEnd"/>
+      <w:r>
+        <w:rPr>
+          <w:color w:val="000000"/>
+        </w:rPr>
+        <w:t xml:space="preserve"> song</w:t>
+      </w:r>
+    </w:p>
+    <w:p>
+      <w:pPr>
         <w:rPr>
           <w:color w:val="000000"/>
         </w:rPr>
@@ -195,7 +475,7 @@
                     </pic:cNvPicPr>
                   </pic:nvPicPr>
                   <pic:blipFill>
-                    <a:blip r:embed="rId6">
+                    <a:blip r:embed="rId8">
                       <a:extLst>
                         <a:ext uri="{28A0092B-C50C-407E-A947-70E740481C1C}">
                           <a14:useLocalDpi xmlns:a14="http://schemas.microsoft.com/office/drawing/2010/main" val="0"/>
@@ -248,6 +528,379 @@
     </w:sectPr>
   </w:body>
 </w:document>
+</file>
+
+<file path=word/numbering.xml><?xml version="1.0" encoding="utf-8"?>
+<w:numbering xmlns:wpc="http://schemas.microsoft.com/office/word/2010/wordprocessingCanvas" xmlns:cx="http://schemas.microsoft.com/office/drawing/2014/chartex" xmlns:cx1="http://schemas.microsoft.com/office/drawing/2015/9/8/chartex" xmlns:cx2="http://schemas.microsoft.com/office/drawing/2015/10/21/chartex" xmlns:cx3="http://schemas.microsoft.com/office/drawing/2016/5/9/chartex" xmlns:cx4="http://schemas.microsoft.com/office/drawing/2016/5/10/chartex" xmlns:cx5="http://schemas.microsoft.com/office/drawing/2016/5/11/chartex" xmlns:cx6="http://schemas.microsoft.com/office/drawing/2016/5/12/chartex" xmlns:cx7="http://schemas.microsoft.com/office/drawing/2016/5/13/chartex" xmlns:cx8="http://schemas.microsoft.com/office/drawing/2016/5/14/chartex" xmlns:mc="http://schemas.openxmlformats.org/markup-compatibility/2006" xmlns:aink="http://schemas.microsoft.com/office/drawing/2016/ink" xmlns:am3d="http://schemas.microsoft.com/office/drawing/2017/model3d" xmlns:o="urn:schemas-microsoft-com:office:office" xmlns:r="http://schemas.openxmlformats.org/officeDocument/2006/relationships" xmlns:m="http://schemas.openxmlformats.org/officeDocument/2006/math" xmlns:v="urn:schemas-microsoft-com:vml" xmlns:wp14="http://schemas.microsoft.com/office/word/2010/wordprocessingDrawing" xmlns:wp="http://schemas.openxmlformats.org/drawingml/2006/wordprocessingDrawing" xmlns:w10="urn:schemas-microsoft-com:office:word" xmlns:w="http://schemas.openxmlformats.org/wordprocessingml/2006/main" xmlns:w14="http://schemas.microsoft.com/office/word/2010/wordml" xmlns:w15="http://schemas.microsoft.com/office/word/2012/wordml" xmlns:w16cex="http://schemas.microsoft.com/office/word/2018/wordml/cex" xmlns:w16cid="http://schemas.microsoft.com/office/word/2016/wordml/cid" xmlns:w16="http://schemas.microsoft.com/office/word/2018/wordml" xmlns:w16se="http://schemas.microsoft.com/office/word/2015/wordml/symex" xmlns:wpg="http://schemas.microsoft.com/office/word/2010/wordprocessingGroup" xmlns:wpi="http://schemas.microsoft.com/office/word/2010/wordprocessingInk" xmlns:wne="http://schemas.microsoft.com/office/word/2006/wordml" xmlns:wps="http://schemas.microsoft.com/office/word/2010/wordprocessingShape" mc:Ignorable="w14 w15 w16se w16cid w16 w16cex wp14">
+  <w:abstractNum w:abstractNumId="0" w15:restartNumberingAfterBreak="0">
+    <w:nsid w:val="175C4961"/>
+    <w:multiLevelType w:val="hybridMultilevel"/>
+    <w:tmpl w:val="1F74FA78"/>
+    <w:lvl w:ilvl="0" w:tplc="0409000F">
+      <w:start w:val="1"/>
+      <w:numFmt w:val="decimal"/>
+      <w:lvlText w:val="%1."/>
+      <w:lvlJc w:val="left"/>
+      <w:pPr>
+        <w:ind w:left="720" w:hanging="360"/>
+      </w:pPr>
+      <w:rPr>
+        <w:rFonts w:hint="default"/>
+      </w:rPr>
+    </w:lvl>
+    <w:lvl w:ilvl="1" w:tplc="04090019" w:tentative="1">
+      <w:start w:val="1"/>
+      <w:numFmt w:val="lowerLetter"/>
+      <w:lvlText w:val="%2."/>
+      <w:lvlJc w:val="left"/>
+      <w:pPr>
+        <w:ind w:left="1440" w:hanging="360"/>
+      </w:pPr>
+    </w:lvl>
+    <w:lvl w:ilvl="2" w:tplc="0409001B" w:tentative="1">
+      <w:start w:val="1"/>
+      <w:numFmt w:val="lowerRoman"/>
+      <w:lvlText w:val="%3."/>
+      <w:lvlJc w:val="right"/>
+      <w:pPr>
+        <w:ind w:left="2160" w:hanging="180"/>
+      </w:pPr>
+    </w:lvl>
+    <w:lvl w:ilvl="3" w:tplc="0409000F" w:tentative="1">
+      <w:start w:val="1"/>
+      <w:numFmt w:val="decimal"/>
+      <w:lvlText w:val="%4."/>
+      <w:lvlJc w:val="left"/>
+      <w:pPr>
+        <w:ind w:left="2880" w:hanging="360"/>
+      </w:pPr>
+    </w:lvl>
+    <w:lvl w:ilvl="4" w:tplc="04090019" w:tentative="1">
+      <w:start w:val="1"/>
+      <w:numFmt w:val="lowerLetter"/>
+      <w:lvlText w:val="%5."/>
+      <w:lvlJc w:val="left"/>
+      <w:pPr>
+        <w:ind w:left="3600" w:hanging="360"/>
+      </w:pPr>
+    </w:lvl>
+    <w:lvl w:ilvl="5" w:tplc="0409001B" w:tentative="1">
+      <w:start w:val="1"/>
+      <w:numFmt w:val="lowerRoman"/>
+      <w:lvlText w:val="%6."/>
+      <w:lvlJc w:val="right"/>
+      <w:pPr>
+        <w:ind w:left="4320" w:hanging="180"/>
+      </w:pPr>
+    </w:lvl>
+    <w:lvl w:ilvl="6" w:tplc="0409000F" w:tentative="1">
+      <w:start w:val="1"/>
+      <w:numFmt w:val="decimal"/>
+      <w:lvlText w:val="%7."/>
+      <w:lvlJc w:val="left"/>
+      <w:pPr>
+        <w:ind w:left="5040" w:hanging="360"/>
+      </w:pPr>
+    </w:lvl>
+    <w:lvl w:ilvl="7" w:tplc="04090019" w:tentative="1">
+      <w:start w:val="1"/>
+      <w:numFmt w:val="lowerLetter"/>
+      <w:lvlText w:val="%8."/>
+      <w:lvlJc w:val="left"/>
+      <w:pPr>
+        <w:ind w:left="5760" w:hanging="360"/>
+      </w:pPr>
+    </w:lvl>
+    <w:lvl w:ilvl="8" w:tplc="0409001B" w:tentative="1">
+      <w:start w:val="1"/>
+      <w:numFmt w:val="lowerRoman"/>
+      <w:lvlText w:val="%9."/>
+      <w:lvlJc w:val="right"/>
+      <w:pPr>
+        <w:ind w:left="6480" w:hanging="180"/>
+      </w:pPr>
+    </w:lvl>
+  </w:abstractNum>
+  <w:abstractNum w:abstractNumId="1" w15:restartNumberingAfterBreak="0">
+    <w:nsid w:val="29A42485"/>
+    <w:multiLevelType w:val="hybridMultilevel"/>
+    <w:tmpl w:val="A4725B4C"/>
+    <w:lvl w:ilvl="0" w:tplc="0409000F">
+      <w:start w:val="1"/>
+      <w:numFmt w:val="decimal"/>
+      <w:lvlText w:val="%1."/>
+      <w:lvlJc w:val="left"/>
+      <w:pPr>
+        <w:ind w:left="720" w:hanging="360"/>
+      </w:pPr>
+      <w:rPr>
+        <w:rFonts w:hint="default"/>
+      </w:rPr>
+    </w:lvl>
+    <w:lvl w:ilvl="1" w:tplc="04090019" w:tentative="1">
+      <w:start w:val="1"/>
+      <w:numFmt w:val="lowerLetter"/>
+      <w:lvlText w:val="%2."/>
+      <w:lvlJc w:val="left"/>
+      <w:pPr>
+        <w:ind w:left="1440" w:hanging="360"/>
+      </w:pPr>
+    </w:lvl>
+    <w:lvl w:ilvl="2" w:tplc="0409001B" w:tentative="1">
+      <w:start w:val="1"/>
+      <w:numFmt w:val="lowerRoman"/>
+      <w:lvlText w:val="%3."/>
+      <w:lvlJc w:val="right"/>
+      <w:pPr>
+        <w:ind w:left="2160" w:hanging="180"/>
+      </w:pPr>
+    </w:lvl>
+    <w:lvl w:ilvl="3" w:tplc="0409000F" w:tentative="1">
+      <w:start w:val="1"/>
+      <w:numFmt w:val="decimal"/>
+      <w:lvlText w:val="%4."/>
+      <w:lvlJc w:val="left"/>
+      <w:pPr>
+        <w:ind w:left="2880" w:hanging="360"/>
+      </w:pPr>
+    </w:lvl>
+    <w:lvl w:ilvl="4" w:tplc="04090019" w:tentative="1">
+      <w:start w:val="1"/>
+      <w:numFmt w:val="lowerLetter"/>
+      <w:lvlText w:val="%5."/>
+      <w:lvlJc w:val="left"/>
+      <w:pPr>
+        <w:ind w:left="3600" w:hanging="360"/>
+      </w:pPr>
+    </w:lvl>
+    <w:lvl w:ilvl="5" w:tplc="0409001B" w:tentative="1">
+      <w:start w:val="1"/>
+      <w:numFmt w:val="lowerRoman"/>
+      <w:lvlText w:val="%6."/>
+      <w:lvlJc w:val="right"/>
+      <w:pPr>
+        <w:ind w:left="4320" w:hanging="180"/>
+      </w:pPr>
+    </w:lvl>
+    <w:lvl w:ilvl="6" w:tplc="0409000F" w:tentative="1">
+      <w:start w:val="1"/>
+      <w:numFmt w:val="decimal"/>
+      <w:lvlText w:val="%7."/>
+      <w:lvlJc w:val="left"/>
+      <w:pPr>
+        <w:ind w:left="5040" w:hanging="360"/>
+      </w:pPr>
+    </w:lvl>
+    <w:lvl w:ilvl="7" w:tplc="04090019" w:tentative="1">
+      <w:start w:val="1"/>
+      <w:numFmt w:val="lowerLetter"/>
+      <w:lvlText w:val="%8."/>
+      <w:lvlJc w:val="left"/>
+      <w:pPr>
+        <w:ind w:left="5760" w:hanging="360"/>
+      </w:pPr>
+    </w:lvl>
+    <w:lvl w:ilvl="8" w:tplc="0409001B" w:tentative="1">
+      <w:start w:val="1"/>
+      <w:numFmt w:val="lowerRoman"/>
+      <w:lvlText w:val="%9."/>
+      <w:lvlJc w:val="right"/>
+      <w:pPr>
+        <w:ind w:left="6480" w:hanging="180"/>
+      </w:pPr>
+    </w:lvl>
+  </w:abstractNum>
+  <w:abstractNum w:abstractNumId="2" w15:restartNumberingAfterBreak="0">
+    <w:nsid w:val="2F51652D"/>
+    <w:multiLevelType w:val="hybridMultilevel"/>
+    <w:tmpl w:val="111EEDE4"/>
+    <w:lvl w:ilvl="0" w:tplc="0409000F">
+      <w:start w:val="1"/>
+      <w:numFmt w:val="decimal"/>
+      <w:lvlText w:val="%1."/>
+      <w:lvlJc w:val="left"/>
+      <w:pPr>
+        <w:ind w:left="720" w:hanging="360"/>
+      </w:pPr>
+      <w:rPr>
+        <w:rFonts w:hint="default"/>
+      </w:rPr>
+    </w:lvl>
+    <w:lvl w:ilvl="1" w:tplc="04090019" w:tentative="1">
+      <w:start w:val="1"/>
+      <w:numFmt w:val="lowerLetter"/>
+      <w:lvlText w:val="%2."/>
+      <w:lvlJc w:val="left"/>
+      <w:pPr>
+        <w:ind w:left="1440" w:hanging="360"/>
+      </w:pPr>
+    </w:lvl>
+    <w:lvl w:ilvl="2" w:tplc="0409001B" w:tentative="1">
+      <w:start w:val="1"/>
+      <w:numFmt w:val="lowerRoman"/>
+      <w:lvlText w:val="%3."/>
+      <w:lvlJc w:val="right"/>
+      <w:pPr>
+        <w:ind w:left="2160" w:hanging="180"/>
+      </w:pPr>
+    </w:lvl>
+    <w:lvl w:ilvl="3" w:tplc="0409000F" w:tentative="1">
+      <w:start w:val="1"/>
+      <w:numFmt w:val="decimal"/>
+      <w:lvlText w:val="%4."/>
+      <w:lvlJc w:val="left"/>
+      <w:pPr>
+        <w:ind w:left="2880" w:hanging="360"/>
+      </w:pPr>
+    </w:lvl>
+    <w:lvl w:ilvl="4" w:tplc="04090019" w:tentative="1">
+      <w:start w:val="1"/>
+      <w:numFmt w:val="lowerLetter"/>
+      <w:lvlText w:val="%5."/>
+      <w:lvlJc w:val="left"/>
+      <w:pPr>
+        <w:ind w:left="3600" w:hanging="360"/>
+      </w:pPr>
+    </w:lvl>
+    <w:lvl w:ilvl="5" w:tplc="0409001B" w:tentative="1">
+      <w:start w:val="1"/>
+      <w:numFmt w:val="lowerRoman"/>
+      <w:lvlText w:val="%6."/>
+      <w:lvlJc w:val="right"/>
+      <w:pPr>
+        <w:ind w:left="4320" w:hanging="180"/>
+      </w:pPr>
+    </w:lvl>
+    <w:lvl w:ilvl="6" w:tplc="0409000F" w:tentative="1">
+      <w:start w:val="1"/>
+      <w:numFmt w:val="decimal"/>
+      <w:lvlText w:val="%7."/>
+      <w:lvlJc w:val="left"/>
+      <w:pPr>
+        <w:ind w:left="5040" w:hanging="360"/>
+      </w:pPr>
+    </w:lvl>
+    <w:lvl w:ilvl="7" w:tplc="04090019" w:tentative="1">
+      <w:start w:val="1"/>
+      <w:numFmt w:val="lowerLetter"/>
+      <w:lvlText w:val="%8."/>
+      <w:lvlJc w:val="left"/>
+      <w:pPr>
+        <w:ind w:left="5760" w:hanging="360"/>
+      </w:pPr>
+    </w:lvl>
+    <w:lvl w:ilvl="8" w:tplc="0409001B" w:tentative="1">
+      <w:start w:val="1"/>
+      <w:numFmt w:val="lowerRoman"/>
+      <w:lvlText w:val="%9."/>
+      <w:lvlJc w:val="right"/>
+      <w:pPr>
+        <w:ind w:left="6480" w:hanging="180"/>
+      </w:pPr>
+    </w:lvl>
+  </w:abstractNum>
+  <w:abstractNum w:abstractNumId="3" w15:restartNumberingAfterBreak="0">
+    <w:nsid w:val="4F040391"/>
+    <w:multiLevelType w:val="hybridMultilevel"/>
+    <w:tmpl w:val="0FC20796"/>
+    <w:lvl w:ilvl="0" w:tplc="0409000F">
+      <w:start w:val="1"/>
+      <w:numFmt w:val="decimal"/>
+      <w:lvlText w:val="%1."/>
+      <w:lvlJc w:val="left"/>
+      <w:pPr>
+        <w:ind w:left="720" w:hanging="360"/>
+      </w:pPr>
+      <w:rPr>
+        <w:rFonts w:hint="default"/>
+      </w:rPr>
+    </w:lvl>
+    <w:lvl w:ilvl="1" w:tplc="04090019" w:tentative="1">
+      <w:start w:val="1"/>
+      <w:numFmt w:val="lowerLetter"/>
+      <w:lvlText w:val="%2."/>
+      <w:lvlJc w:val="left"/>
+      <w:pPr>
+        <w:ind w:left="1440" w:hanging="360"/>
+      </w:pPr>
+    </w:lvl>
+    <w:lvl w:ilvl="2" w:tplc="0409001B" w:tentative="1">
+      <w:start w:val="1"/>
+      <w:numFmt w:val="lowerRoman"/>
+      <w:lvlText w:val="%3."/>
+      <w:lvlJc w:val="right"/>
+      <w:pPr>
+        <w:ind w:left="2160" w:hanging="180"/>
+      </w:pPr>
+    </w:lvl>
+    <w:lvl w:ilvl="3" w:tplc="0409000F" w:tentative="1">
+      <w:start w:val="1"/>
+      <w:numFmt w:val="decimal"/>
+      <w:lvlText w:val="%4."/>
+      <w:lvlJc w:val="left"/>
+      <w:pPr>
+        <w:ind w:left="2880" w:hanging="360"/>
+      </w:pPr>
+    </w:lvl>
+    <w:lvl w:ilvl="4" w:tplc="04090019" w:tentative="1">
+      <w:start w:val="1"/>
+      <w:numFmt w:val="lowerLetter"/>
+      <w:lvlText w:val="%5."/>
+      <w:lvlJc w:val="left"/>
+      <w:pPr>
+        <w:ind w:left="3600" w:hanging="360"/>
+      </w:pPr>
+    </w:lvl>
+    <w:lvl w:ilvl="5" w:tplc="0409001B" w:tentative="1">
+      <w:start w:val="1"/>
+      <w:numFmt w:val="lowerRoman"/>
+      <w:lvlText w:val="%6."/>
+      <w:lvlJc w:val="right"/>
+      <w:pPr>
+        <w:ind w:left="4320" w:hanging="180"/>
+      </w:pPr>
+    </w:lvl>
+    <w:lvl w:ilvl="6" w:tplc="0409000F" w:tentative="1">
+      <w:start w:val="1"/>
+      <w:numFmt w:val="decimal"/>
+      <w:lvlText w:val="%7."/>
+      <w:lvlJc w:val="left"/>
+      <w:pPr>
+        <w:ind w:left="5040" w:hanging="360"/>
+      </w:pPr>
+    </w:lvl>
+    <w:lvl w:ilvl="7" w:tplc="04090019" w:tentative="1">
+      <w:start w:val="1"/>
+      <w:numFmt w:val="lowerLetter"/>
+      <w:lvlText w:val="%8."/>
+      <w:lvlJc w:val="left"/>
+      <w:pPr>
+        <w:ind w:left="5760" w:hanging="360"/>
+      </w:pPr>
+    </w:lvl>
+    <w:lvl w:ilvl="8" w:tplc="0409001B" w:tentative="1">
+      <w:start w:val="1"/>
+      <w:numFmt w:val="lowerRoman"/>
+      <w:lvlText w:val="%9."/>
+      <w:lvlJc w:val="right"/>
+      <w:pPr>
+        <w:ind w:left="6480" w:hanging="180"/>
+      </w:pPr>
+    </w:lvl>
+  </w:abstractNum>
+  <w:num w:numId="1">
+    <w:abstractNumId w:val="0"/>
+  </w:num>
+  <w:num w:numId="2">
+    <w:abstractNumId w:val="1"/>
+  </w:num>
+  <w:num w:numId="3">
+    <w:abstractNumId w:val="2"/>
+  </w:num>
+  <w:num w:numId="4">
+    <w:abstractNumId w:val="3"/>
+  </w:num>
+</w:numbering>
 </file>
 
 <file path=word/styles.xml><?xml version="1.0" encoding="utf-8"?>
@@ -680,6 +1333,17 @@
     <w:semiHidden/>
     <w:unhideWhenUsed/>
   </w:style>
+  <w:style w:type="paragraph" w:styleId="ListParagraph">
+    <w:name w:val="List Paragraph"/>
+    <w:basedOn w:val="Normal"/>
+    <w:uiPriority w:val="34"/>
+    <w:qFormat/>
+    <w:rsid w:val="00575BE5"/>
+    <w:pPr>
+      <w:ind w:left="720"/>
+      <w:contextualSpacing/>
+    </w:pPr>
+  </w:style>
 </w:styles>
 </file>
 

</xml_diff>

<commit_message>
[cs231P][hw1] fixed floating precision and simplified cycle skip logic
</commit_message>
<xml_diff>
--- a/253P/hw1/report.docx
+++ b/253P/hw1/report.docx
@@ -3,11 +3,210 @@
 <w:document xmlns:wpc="http://schemas.microsoft.com/office/word/2010/wordprocessingCanvas" xmlns:cx="http://schemas.microsoft.com/office/drawing/2014/chartex" xmlns:cx1="http://schemas.microsoft.com/office/drawing/2015/9/8/chartex" xmlns:cx2="http://schemas.microsoft.com/office/drawing/2015/10/21/chartex" xmlns:cx3="http://schemas.microsoft.com/office/drawing/2016/5/9/chartex" xmlns:cx4="http://schemas.microsoft.com/office/drawing/2016/5/10/chartex" xmlns:cx5="http://schemas.microsoft.com/office/drawing/2016/5/11/chartex" xmlns:cx6="http://schemas.microsoft.com/office/drawing/2016/5/12/chartex" xmlns:cx7="http://schemas.microsoft.com/office/drawing/2016/5/13/chartex" xmlns:cx8="http://schemas.microsoft.com/office/drawing/2016/5/14/chartex" xmlns:mc="http://schemas.openxmlformats.org/markup-compatibility/2006" xmlns:aink="http://schemas.microsoft.com/office/drawing/2016/ink" xmlns:am3d="http://schemas.microsoft.com/office/drawing/2017/model3d" xmlns:o="urn:schemas-microsoft-com:office:office" xmlns:r="http://schemas.openxmlformats.org/officeDocument/2006/relationships" xmlns:m="http://schemas.openxmlformats.org/officeDocument/2006/math" xmlns:v="urn:schemas-microsoft-com:vml" xmlns:wp14="http://schemas.microsoft.com/office/word/2010/wordprocessingDrawing" xmlns:wp="http://schemas.openxmlformats.org/drawingml/2006/wordprocessingDrawing" xmlns:w10="urn:schemas-microsoft-com:office:word" xmlns:w="http://schemas.openxmlformats.org/wordprocessingml/2006/main" xmlns:w14="http://schemas.microsoft.com/office/word/2010/wordml" xmlns:w15="http://schemas.microsoft.com/office/word/2012/wordml" xmlns:w16cex="http://schemas.microsoft.com/office/word/2018/wordml/cex" xmlns:w16cid="http://schemas.microsoft.com/office/word/2016/wordml/cid" xmlns:w16="http://schemas.microsoft.com/office/word/2018/wordml" xmlns:w16se="http://schemas.microsoft.com/office/word/2015/wordml/symex" xmlns:wpg="http://schemas.microsoft.com/office/word/2010/wordprocessingGroup" xmlns:wpi="http://schemas.microsoft.com/office/word/2010/wordprocessingInk" xmlns:wne="http://schemas.microsoft.com/office/word/2006/wordml" xmlns:wps="http://schemas.microsoft.com/office/word/2010/wordprocessingShape" mc:Ignorable="w14 w15 w16se w16cid w16 w16cex wp14">
   <w:body>
     <w:p>
+      <w:pPr>
+        <w:rPr>
+          <w:color w:val="000000"/>
+        </w:rPr>
+      </w:pPr>
       <w:r>
         <w:rPr>
           <w:color w:val="000000"/>
         </w:rPr>
         <w:t>========================start of the write-up=========================</w:t>
+      </w:r>
+    </w:p>
+    <w:p>
+      <w:pPr>
+        <w:rPr>
+          <w:color w:val="000000"/>
+        </w:rPr>
+      </w:pPr>
+      <w:r>
+        <w:rPr>
+          <w:color w:val="000000"/>
+        </w:rPr>
+        <w:t>Compile:</w:t>
+      </w:r>
+    </w:p>
+    <w:p>
+      <w:pPr>
+        <w:rPr>
+          <w:color w:val="000000"/>
+        </w:rPr>
+      </w:pPr>
+      <w:r>
+        <w:rPr>
+          <w:noProof/>
+        </w:rPr>
+        <w:drawing>
+          <wp:inline distT="0" distB="0" distL="0" distR="0" wp14:anchorId="4EBD1585" wp14:editId="4D56C1C9">
+            <wp:extent cx="6858000" cy="3956685"/>
+            <wp:effectExtent l="0" t="0" r="0" b="5715"/>
+            <wp:docPr id="2" name="Picture 2"/>
+            <wp:cNvGraphicFramePr>
+              <a:graphicFrameLocks xmlns:a="http://schemas.openxmlformats.org/drawingml/2006/main" noChangeAspect="1"/>
+            </wp:cNvGraphicFramePr>
+            <a:graphic xmlns:a="http://schemas.openxmlformats.org/drawingml/2006/main">
+              <a:graphicData uri="http://schemas.openxmlformats.org/drawingml/2006/picture">
+                <pic:pic xmlns:pic="http://schemas.openxmlformats.org/drawingml/2006/picture">
+                  <pic:nvPicPr>
+                    <pic:cNvPr id="0" name="Picture 1"/>
+                    <pic:cNvPicPr>
+                      <a:picLocks noChangeAspect="1" noChangeArrowheads="1"/>
+                    </pic:cNvPicPr>
+                  </pic:nvPicPr>
+                  <pic:blipFill>
+                    <a:blip r:embed="rId5">
+                      <a:extLst>
+                        <a:ext uri="{28A0092B-C50C-407E-A947-70E740481C1C}">
+                          <a14:useLocalDpi xmlns:a14="http://schemas.microsoft.com/office/drawing/2010/main" val="0"/>
+                        </a:ext>
+                      </a:extLst>
+                    </a:blip>
+                    <a:srcRect/>
+                    <a:stretch>
+                      <a:fillRect/>
+                    </a:stretch>
+                  </pic:blipFill>
+                  <pic:spPr bwMode="auto">
+                    <a:xfrm>
+                      <a:off x="0" y="0"/>
+                      <a:ext cx="6858000" cy="3956685"/>
+                    </a:xfrm>
+                    <a:prstGeom prst="rect">
+                      <a:avLst/>
+                    </a:prstGeom>
+                    <a:noFill/>
+                    <a:ln>
+                      <a:noFill/>
+                    </a:ln>
+                  </pic:spPr>
+                </pic:pic>
+              </a:graphicData>
+            </a:graphic>
+          </wp:inline>
+        </w:drawing>
+      </w:r>
+    </w:p>
+    <w:p>
+      <w:pPr>
+        <w:rPr>
+          <w:color w:val="000000"/>
+        </w:rPr>
+      </w:pPr>
+    </w:p>
+    <w:p>
+      <w:pPr>
+        <w:rPr>
+          <w:color w:val="000000"/>
+        </w:rPr>
+      </w:pPr>
+    </w:p>
+    <w:p>
+      <w:pPr>
+        <w:rPr>
+          <w:color w:val="000000"/>
+        </w:rPr>
+      </w:pPr>
+    </w:p>
+    <w:p>
+      <w:pPr>
+        <w:rPr>
+          <w:color w:val="000000"/>
+        </w:rPr>
+      </w:pPr>
+    </w:p>
+    <w:p>
+      <w:pPr>
+        <w:rPr>
+          <w:color w:val="000000"/>
+        </w:rPr>
+      </w:pPr>
+    </w:p>
+    <w:p>
+      <w:pPr>
+        <w:rPr>
+          <w:color w:val="000000"/>
+        </w:rPr>
+      </w:pPr>
+    </w:p>
+    <w:p>
+      <w:pPr>
+        <w:rPr>
+          <w:color w:val="000000"/>
+        </w:rPr>
+      </w:pPr>
+    </w:p>
+    <w:p>
+      <w:pPr>
+        <w:rPr>
+          <w:color w:val="000000"/>
+        </w:rPr>
+      </w:pPr>
+    </w:p>
+    <w:p>
+      <w:pPr>
+        <w:rPr>
+          <w:color w:val="000000"/>
+        </w:rPr>
+      </w:pPr>
+    </w:p>
+    <w:p>
+      <w:pPr>
+        <w:rPr>
+          <w:color w:val="000000"/>
+        </w:rPr>
+      </w:pPr>
+    </w:p>
+    <w:p>
+      <w:pPr>
+        <w:rPr>
+          <w:color w:val="000000"/>
+        </w:rPr>
+      </w:pPr>
+    </w:p>
+    <w:p>
+      <w:pPr>
+        <w:rPr>
+          <w:color w:val="000000"/>
+        </w:rPr>
+      </w:pPr>
+    </w:p>
+    <w:p>
+      <w:pPr>
+        <w:rPr>
+          <w:color w:val="000000"/>
+        </w:rPr>
+      </w:pPr>
+    </w:p>
+    <w:p>
+      <w:pPr>
+        <w:rPr>
+          <w:color w:val="000000"/>
+        </w:rPr>
+      </w:pPr>
+    </w:p>
+    <w:p>
+      <w:pPr>
+        <w:rPr>
+          <w:color w:val="000000"/>
+        </w:rPr>
+      </w:pPr>
+    </w:p>
+    <w:p>
+      <w:pPr>
+        <w:rPr>
+          <w:color w:val="000000"/>
+        </w:rPr>
+      </w:pPr>
+    </w:p>
+    <w:p>
+      <w:r>
+        <w:rPr>
+          <w:color w:val="000000"/>
+        </w:rPr>
+        <w:lastRenderedPageBreak/>
+        <w:t>Run:</w:t>
       </w:r>
     </w:p>
     <w:p>
@@ -46,7 +245,7 @@
                     </pic:cNvPicPr>
                   </pic:nvPicPr>
                   <pic:blipFill>
-                    <a:blip r:embed="rId5">
+                    <a:blip r:embed="rId6">
                       <a:extLst>
                         <a:ext uri="{28A0092B-C50C-407E-A947-70E740481C1C}">
                           <a14:useLocalDpi xmlns:a14="http://schemas.microsoft.com/office/drawing/2010/main" val="0"/>
@@ -166,10 +365,7 @@
         </w:numPr>
       </w:pPr>
       <w:r>
-        <w:t>No memory leaks</w:t>
-      </w:r>
-      <w:r>
-        <w:t xml:space="preserve"> verified using </w:t>
+        <w:t xml:space="preserve">No memory leaks verified using </w:t>
       </w:r>
       <w:proofErr w:type="spellStart"/>
       <w:r>
@@ -253,7 +449,7 @@
                     </pic:cNvPicPr>
                   </pic:nvPicPr>
                   <pic:blipFill>
-                    <a:blip r:embed="rId6">
+                    <a:blip r:embed="rId7">
                       <a:extLst>
                         <a:ext uri="{28A0092B-C50C-407E-A947-70E740481C1C}">
                           <a14:useLocalDpi xmlns:a14="http://schemas.microsoft.com/office/drawing/2010/main" val="0"/>
@@ -315,7 +511,7 @@
                     </pic:cNvPicPr>
                   </pic:nvPicPr>
                   <pic:blipFill>
-                    <a:blip r:embed="rId7">
+                    <a:blip r:embed="rId8">
                       <a:extLst>
                         <a:ext uri="{28A0092B-C50C-407E-A947-70E740481C1C}">
                           <a14:useLocalDpi xmlns:a14="http://schemas.microsoft.com/office/drawing/2010/main" val="0"/>
@@ -475,7 +671,7 @@
                     </pic:cNvPicPr>
                   </pic:nvPicPr>
                   <pic:blipFill>
-                    <a:blip r:embed="rId8">
+                    <a:blip r:embed="rId9">
                       <a:extLst>
                         <a:ext uri="{28A0092B-C50C-407E-A947-70E740481C1C}">
                           <a14:useLocalDpi xmlns:a14="http://schemas.microsoft.com/office/drawing/2010/main" val="0"/>

</xml_diff>